<commit_message>
adding newest version of resume
</commit_message>
<xml_diff>
--- a/newest.docx
+++ b/newest.docx
@@ -30,8 +30,8 @@
                 <wp:positionV relativeFrom="page">
                   <wp:posOffset>685800</wp:posOffset>
                 </wp:positionV>
-                <wp:extent cx="1901825" cy="8686800"/>
-                <wp:effectExtent l="0" t="0" r="3175" b="0"/>
+                <wp:extent cx="2133600" cy="8686800"/>
+                <wp:effectExtent l="0" t="0" r="0" b="0"/>
                 <wp:wrapSquare wrapText="bothSides"/>
                 <wp:docPr id="1" name="Group 1" descr="Contact Info"/>
                 <wp:cNvGraphicFramePr/>
@@ -42,9 +42,9 @@
                       <wpg:grpSpPr>
                         <a:xfrm>
                           <a:off x="0" y="0"/>
-                          <a:ext cx="1901825" cy="8686800"/>
+                          <a:ext cx="2133600" cy="8686800"/>
                           <a:chOff x="0" y="0"/>
-                          <a:chExt cx="1905000" cy="8677275"/>
+                          <a:chExt cx="2137162" cy="8677275"/>
                         </a:xfrm>
                       </wpg:grpSpPr>
                       <wps:wsp>
@@ -53,7 +53,7 @@
                         <wps:spPr>
                           <a:xfrm>
                             <a:off x="0" y="0"/>
-                            <a:ext cx="1905000" cy="4248150"/>
+                            <a:ext cx="2137162" cy="4248150"/>
                           </a:xfrm>
                           <a:prstGeom prst="rect">
                             <a:avLst/>
@@ -118,16 +118,7 @@
                                 </w:numPr>
                               </w:pPr>
                               <w:r>
-                                <w:t>Student</w:t>
-                              </w:r>
-                              <w:r>
-                                <w:t xml:space="preserve"> (Grade 12)</w:t>
-                              </w:r>
-                              <w:r>
-                                <w:t xml:space="preserve"> </w:t>
-                              </w:r>
-                              <w:r>
-                                <w:tab/>
+                                <w:t>Student (Grade 12)</w:t>
                               </w:r>
                             </w:p>
                             <w:p>
@@ -139,8 +130,42 @@
                                 </w:numPr>
                               </w:pPr>
                               <w:r>
-                                <w:t>William Lyon Mackenzie Collegiate Institute</w:t>
+                                <w:t xml:space="preserve">Future Software Developer at the University of Waterloo </w:t>
                               </w:r>
+                            </w:p>
+                            <w:p>
+                              <w:pPr>
+                                <w:pStyle w:val="KeyPoint"/>
+                                <w:numPr>
+                                  <w:ilvl w:val="0"/>
+                                  <w:numId w:val="10"/>
+                                </w:numPr>
+                              </w:pPr>
+                              <w:hyperlink r:id="rId10" w:history="1">
+                                <w:r>
+                                  <w:rPr>
+                                    <w:rStyle w:val="Hyperlink"/>
+                                  </w:rPr>
+                                  <w:t>www.davidtsenter.com</w:t>
+                                </w:r>
+                              </w:hyperlink>
+                            </w:p>
+                            <w:p>
+                              <w:pPr>
+                                <w:pStyle w:val="KeyPoint"/>
+                                <w:numPr>
+                                  <w:ilvl w:val="0"/>
+                                  <w:numId w:val="10"/>
+                                </w:numPr>
+                              </w:pPr>
+                              <w:r>
+                                <w:t>github.com/</w:t>
+                              </w:r>
+                              <w:proofErr w:type="spellStart"/>
+                              <w:r>
+                                <w:t>tsenterd</w:t>
+                              </w:r>
+                              <w:proofErr w:type="spellEnd"/>
                             </w:p>
                           </w:txbxContent>
                         </wps:txbx>
@@ -276,12 +301,12 @@
           </mc:Choice>
           <mc:Fallback>
             <w:pict>
-              <v:group id="Group 1" o:spid="_x0000_s1026" alt="Contact Info" style="position:absolute;margin-left:36pt;margin-top:54pt;width:149.75pt;height:684pt;z-index:251659264;mso-height-percent:1000;mso-wrap-distance-left:7.2pt;mso-wrap-distance-right:7.2pt;mso-wrap-distance-bottom:3in;mso-position-horizontal-relative:page;mso-position-vertical-relative:page;mso-height-percent:1000;mso-width-relative:margin;mso-height-relative:margin" coordsize="19050,86772" o:gfxdata="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">
+              <v:group id="Group 1" o:spid="_x0000_s1026" alt="Contact Info" style="position:absolute;margin-left:36pt;margin-top:54pt;width:168pt;height:684pt;z-index:251659264;mso-height-percent:1000;mso-wrap-distance-left:7.2pt;mso-wrap-distance-right:7.2pt;mso-wrap-distance-bottom:3in;mso-position-horizontal-relative:page;mso-position-vertical-relative:page;mso-height-percent:1000;mso-width-relative:margin;mso-height-relative:margin" coordsize="21371,86772" o:gfxdata="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">
                 <v:shapetype id="_x0000_t202" coordsize="21600,21600" o:spt="202" path="m,l,21600r21600,l21600,xe">
                   <v:stroke joinstyle="miter"/>
                   <v:path gradientshapeok="t" o:connecttype="rect"/>
                 </v:shapetype>
-                <v:shape id="Text Box 11" o:spid="_x0000_s1027" type="#_x0000_t202" style="position:absolute;width:19050;height:42481;visibility:visible;mso-wrap-style:square;v-text-anchor:top" o:gfxdata="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" filled="f" stroked="f" strokeweight=".5pt">
+                <v:shape id="Text Box 11" o:spid="_x0000_s1027" type="#_x0000_t202" style="position:absolute;width:21371;height:42481;visibility:visible;mso-wrap-style:square;v-text-anchor:top" o:gfxdata="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" filled="f" stroked="f" strokeweight=".5pt">
                   <v:textbox inset="0,0,0,0">
                     <w:txbxContent>
                       <w:sdt>
@@ -322,16 +347,7 @@
                           </w:numPr>
                         </w:pPr>
                         <w:r>
-                          <w:t>Student</w:t>
-                        </w:r>
-                        <w:r>
-                          <w:t xml:space="preserve"> (Grade 12)</w:t>
-                        </w:r>
-                        <w:r>
-                          <w:t xml:space="preserve"> </w:t>
-                        </w:r>
-                        <w:r>
-                          <w:tab/>
+                          <w:t>Student (Grade 12)</w:t>
                         </w:r>
                       </w:p>
                       <w:p>
@@ -343,8 +359,42 @@
                           </w:numPr>
                         </w:pPr>
                         <w:r>
-                          <w:t>William Lyon Mackenzie Collegiate Institute</w:t>
+                          <w:t xml:space="preserve">Future Software Developer at the University of Waterloo </w:t>
                         </w:r>
+                      </w:p>
+                      <w:p>
+                        <w:pPr>
+                          <w:pStyle w:val="KeyPoint"/>
+                          <w:numPr>
+                            <w:ilvl w:val="0"/>
+                            <w:numId w:val="10"/>
+                          </w:numPr>
+                        </w:pPr>
+                        <w:hyperlink r:id="rId11" w:history="1">
+                          <w:r>
+                            <w:rPr>
+                              <w:rStyle w:val="Hyperlink"/>
+                            </w:rPr>
+                            <w:t>www.davidtsenter.com</w:t>
+                          </w:r>
+                        </w:hyperlink>
+                      </w:p>
+                      <w:p>
+                        <w:pPr>
+                          <w:pStyle w:val="KeyPoint"/>
+                          <w:numPr>
+                            <w:ilvl w:val="0"/>
+                            <w:numId w:val="10"/>
+                          </w:numPr>
+                        </w:pPr>
+                        <w:r>
+                          <w:t>github.com/</w:t>
+                        </w:r>
+                        <w:proofErr w:type="spellStart"/>
+                        <w:r>
+                          <w:t>tsenterd</w:t>
+                        </w:r>
+                        <w:proofErr w:type="spellEnd"/>
                       </w:p>
                     </w:txbxContent>
                   </v:textbox>
@@ -525,13 +575,7 @@
                 <w:pStyle w:val="Description"/>
               </w:pPr>
               <w:r>
-                <w:t>Head Tutor (Advance</w:t>
-              </w:r>
-              <w:r>
-                <w:t>d</w:t>
-              </w:r>
-              <w:r>
-                <w:t xml:space="preserve"> levels)</w:t>
+                <w:t>Head Tutor (Advances levels)</w:t>
               </w:r>
             </w:p>
             <w:p>
@@ -599,6 +643,8 @@
               <w:r>
                 <w:tab/>
               </w:r>
+              <w:bookmarkStart w:id="0" w:name="_GoBack"/>
+              <w:bookmarkEnd w:id="0"/>
             </w:p>
             <w:p>
               <w:pPr>
@@ -869,75 +915,13 @@
     </w:p>
     <w:p>
       <w:pPr>
-        <w:pStyle w:val="ListBullet"/>
-      </w:pPr>
-      <w:r>
-        <w:t xml:space="preserve">JAVA and C programming languages </w:t>
-      </w:r>
-    </w:p>
-    <w:p>
-      <w:pPr>
-        <w:pStyle w:val="ListBullet"/>
-      </w:pPr>
-      <w:r>
-        <w:t>Arduino</w:t>
-      </w:r>
-    </w:p>
-    <w:p>
-      <w:pPr>
-        <w:pStyle w:val="ListBullet"/>
-      </w:pPr>
-      <w:r>
-        <w:t>PowerShell 3.0 scripting</w:t>
-      </w:r>
-    </w:p>
-    <w:p>
-      <w:pPr>
-        <w:pStyle w:val="ListBullet"/>
-      </w:pPr>
-      <w:r>
-        <w:t>UNIX, Bash shell scripting</w:t>
-      </w:r>
-    </w:p>
-    <w:p>
-      <w:pPr>
-        <w:pStyle w:val="ListBullet"/>
-      </w:pPr>
-      <w:r>
-        <w:t>Familiar with/Actively using most Operating Systems including Windows XP/7/8, Mac OS, and Linux</w:t>
-      </w:r>
-    </w:p>
-    <w:p>
-      <w:pPr>
-        <w:pStyle w:val="ListBullet"/>
-      </w:pPr>
-      <w:r>
-        <w:t>Managing servers, NAGIOS, Active Directory</w:t>
-      </w:r>
-    </w:p>
-    <w:p>
-      <w:pPr>
-        <w:pStyle w:val="ListBullet"/>
-      </w:pPr>
-      <w:r>
-        <w:t xml:space="preserve">Expert problem solver </w:t>
-      </w:r>
-    </w:p>
-    <w:p>
-      <w:pPr>
-        <w:pStyle w:val="ListBullet"/>
-      </w:pPr>
-      <w:r>
-        <w:t>Effective with troubleshooting problems and finding solutions</w:t>
-      </w:r>
-    </w:p>
-    <w:p>
-      <w:pPr>
-        <w:pStyle w:val="ListBullet"/>
-      </w:pPr>
-      <w:r>
-        <w:t>Fluent in English, Russian, and French</w:t>
-      </w:r>
+        <w:pStyle w:val="SectionHeading"/>
+        <w:rPr>
+          <w:b/>
+          <w:sz w:val="24"/>
+          <w:szCs w:val="24"/>
+        </w:rPr>
+      </w:pPr>
     </w:p>
     <w:p>
       <w:pPr>
@@ -1018,42 +1002,6 @@
         <w:pStyle w:val="Subsection"/>
       </w:pPr>
       <w:r>
-        <w:t>2012-Present</w:t>
-      </w:r>
-    </w:p>
-    <w:p>
-      <w:pPr>
-        <w:pStyle w:val="Description"/>
-      </w:pPr>
-      <w:r>
-        <w:t>Peer Tutoring</w:t>
-      </w:r>
-    </w:p>
-    <w:p>
-      <w:pPr>
-        <w:pStyle w:val="ListBullet"/>
-      </w:pPr>
-      <w:r>
-        <w:t>Helping other students in understanding computer technology</w:t>
-      </w:r>
-      <w:r>
-        <w:t xml:space="preserve"> and hardware</w:t>
-      </w:r>
-      <w:r>
-        <w:t xml:space="preserve"> to strengthen their knowledge of computers and IT</w:t>
-      </w:r>
-      <w:r>
-        <w:t xml:space="preserve"> to do better in class</w:t>
-      </w:r>
-      <w:r>
-        <w:t>.</w:t>
-      </w:r>
-    </w:p>
-    <w:p>
-      <w:pPr>
-        <w:pStyle w:val="Subsection"/>
-      </w:pPr>
-      <w:r>
         <w:t>2011-2012</w:t>
       </w:r>
     </w:p>
@@ -1113,14 +1061,10 @@
         <w:t>References are available upon request.</w:t>
       </w:r>
     </w:p>
-    <w:p>
-      <w:bookmarkStart w:id="0" w:name="_GoBack"/>
-      <w:bookmarkEnd w:id="0"/>
-    </w:p>
     <w:sectPr>
-      <w:headerReference w:type="default" r:id="rId10"/>
-      <w:footerReference w:type="default" r:id="rId11"/>
-      <w:headerReference w:type="first" r:id="rId12"/>
+      <w:headerReference w:type="default" r:id="rId12"/>
+      <w:footerReference w:type="default" r:id="rId13"/>
+      <w:headerReference w:type="first" r:id="rId14"/>
       <w:pgSz w:w="12240" w:h="15840"/>
       <w:pgMar w:top="1080" w:right="720" w:bottom="1080" w:left="4752" w:header="720" w:footer="720" w:gutter="0"/>
       <w:pgNumType w:start="1"/>
@@ -1569,9 +1513,9 @@
       <w:lvlJc w:val="left"/>
       <w:pPr>
         <w:tabs>
-          <w:tab w:val="num" w:pos="1746"/>
+          <w:tab w:val="num" w:pos="216"/>
         </w:tabs>
-        <w:ind w:left="1746" w:hanging="216"/>
+        <w:ind w:left="216" w:hanging="216"/>
       </w:pPr>
       <w:rPr>
         <w:rFonts w:ascii="Calibri" w:hAnsi="Calibri" w:hint="default"/>
@@ -3159,11 +3103,6 @@
       <w:numPr>
         <w:numId w:val="4"/>
       </w:numPr>
-      <w:tabs>
-        <w:tab w:val="clear" w:pos="1746"/>
-        <w:tab w:val="num" w:pos="216"/>
-      </w:tabs>
-      <w:ind w:left="216"/>
       <w:contextualSpacing/>
     </w:pPr>
   </w:style>
@@ -3346,6 +3285,17 @@
       <w:rFonts w:asciiTheme="minorHAnsi" w:eastAsiaTheme="minorEastAsia" w:hAnsiTheme="minorHAnsi" w:cstheme="minorBidi"/>
       <w:color w:val="auto"/>
       <w:sz w:val="22"/>
+    </w:rPr>
+  </w:style>
+  <w:style w:type="character" w:styleId="Hyperlink">
+    <w:name w:val="Hyperlink"/>
+    <w:basedOn w:val="DefaultParagraphFont"/>
+    <w:uiPriority w:val="99"/>
+    <w:unhideWhenUsed/>
+    <w:rsid w:val="00D30590"/>
+    <w:rPr>
+      <w:color w:val="0563C1" w:themeColor="hyperlink"/>
+      <w:u w:val="single"/>
     </w:rPr>
   </w:style>
 </w:styles>
@@ -3666,16 +3616,16 @@
   <w:rsids>
     <w:rsidRoot w:val="004E1DF1"/>
     <w:rsid w:val="00006BF1"/>
-    <w:rsid w:val="00153331"/>
     <w:rsid w:val="001C77FF"/>
     <w:rsid w:val="002D749F"/>
+    <w:rsid w:val="00333E29"/>
     <w:rsid w:val="004E1DF1"/>
     <w:rsid w:val="00736697"/>
     <w:rsid w:val="00736EF3"/>
     <w:rsid w:val="00884BF0"/>
-    <w:rsid w:val="00A56088"/>
     <w:rsid w:val="00B360B8"/>
     <w:rsid w:val="00C01CCB"/>
+    <w:rsid w:val="00DC58C2"/>
     <w:rsid w:val="00F12089"/>
     <w:rsid w:val="00FE1246"/>
   </w:rsids>
@@ -4679,7 +4629,7 @@
 </file>
 
 <file path=customXml/itemProps3.xml><?xml version="1.0" encoding="utf-8"?>
-<ds:datastoreItem xmlns:ds="http://schemas.openxmlformats.org/officeDocument/2006/customXml" ds:itemID="{D23F9821-2C06-4297-8593-A97235F3DF64}">
+<ds:datastoreItem xmlns:ds="http://schemas.openxmlformats.org/officeDocument/2006/customXml" ds:itemID="{344B371C-AD11-4323-8DCE-1DF101C491A4}">
   <ds:schemaRefs>
     <ds:schemaRef ds:uri="http://schemas.openxmlformats.org/officeDocument/2006/bibliography"/>
   </ds:schemaRefs>

</xml_diff>

<commit_message>
Added integral calculator to projects
</commit_message>
<xml_diff>
--- a/newest.docx
+++ b/newest.docx
@@ -643,8 +643,6 @@
               <w:r>
                 <w:tab/>
               </w:r>
-              <w:bookmarkStart w:id="0" w:name="_GoBack"/>
-              <w:bookmarkEnd w:id="0"/>
             </w:p>
             <w:p>
               <w:pPr>
@@ -938,7 +936,7 @@
           <w:sz w:val="24"/>
           <w:szCs w:val="24"/>
         </w:rPr>
-        <w:t>Co-CUrricular involvement</w:t>
+        <w:t>MAJOR PROJECTS</w:t>
       </w:r>
     </w:p>
     <w:p>
@@ -946,7 +944,7 @@
         <w:pStyle w:val="Subsection"/>
       </w:pPr>
       <w:r>
-        <w:t>2011-Present</w:t>
+        <w:t>2014</w:t>
       </w:r>
     </w:p>
     <w:p>
@@ -956,87 +954,58 @@
           <w:sz w:val="18"/>
         </w:rPr>
       </w:pPr>
+      <w:proofErr w:type="spellStart"/>
       <w:r>
-        <w:t>Computer Programming Team</w:t>
+        <w:t>Kolingo</w:t>
+      </w:r>
+      <w:proofErr w:type="spellEnd"/>
+    </w:p>
+    <w:p>
+      <w:pPr>
+        <w:pStyle w:val="ListBullet"/>
+      </w:pPr>
+      <w:r>
+        <w:t xml:space="preserve"> </w:t>
       </w:r>
     </w:p>
     <w:p>
       <w:pPr>
-        <w:pStyle w:val="ListBullet"/>
+        <w:pStyle w:val="Subsection"/>
       </w:pPr>
       <w:r>
-        <w:t>Vice President of the computer programming team</w:t>
+        <w:t>2013</w:t>
       </w:r>
     </w:p>
     <w:p>
       <w:pPr>
+        <w:pStyle w:val="Description"/>
+        <w:rPr>
+          <w:sz w:val="18"/>
+        </w:rPr>
+      </w:pPr>
+      <w:r>
+        <w:t>Speakeasy</w:t>
+      </w:r>
+    </w:p>
+    <w:p>
+      <w:pPr>
         <w:pStyle w:val="ListBullet"/>
       </w:pPr>
-      <w:r>
-        <w:t>Achieved</w:t>
-      </w:r>
       <w:r>
         <w:t xml:space="preserve"> </w:t>
       </w:r>
-      <w:r>
-        <w:t>1</w:t>
-      </w:r>
-      <w:r>
-        <w:t>8</w:t>
-      </w:r>
-      <w:r>
-        <w:rPr>
-          <w:vertAlign w:val="superscript"/>
-        </w:rPr>
-        <w:t>th</w:t>
-      </w:r>
-      <w:r>
-        <w:t xml:space="preserve"> place in the </w:t>
-      </w:r>
-      <w:r>
-        <w:t>Ontario Computer Programming competition (ECOO)</w:t>
-      </w:r>
+      <w:bookmarkStart w:id="0" w:name="_GoBack"/>
+      <w:bookmarkEnd w:id="0"/>
     </w:p>
     <w:p>
       <w:pPr>
-        <w:pStyle w:val="Subsection"/>
-      </w:pPr>
-      <w:r>
-        <w:t>2011-2012</w:t>
-      </w:r>
-    </w:p>
-    <w:p>
-      <w:pPr>
-        <w:pStyle w:val="Description"/>
-      </w:pPr>
-      <w:r>
-        <w:t>Community Involvement</w:t>
-      </w:r>
-    </w:p>
-    <w:p>
-      <w:pPr>
         <w:pStyle w:val="ListBullet"/>
-      </w:pPr>
-      <w:r>
-        <w:t>North York Harvest Community Food Bank volunteer for over 100 hours</w:t>
-      </w:r>
-    </w:p>
-    <w:p>
-      <w:pPr>
-        <w:pStyle w:val="ListBullet"/>
-      </w:pPr>
-      <w:r>
-        <w:t>Attained</w:t>
-      </w:r>
-      <w:r>
-        <w:t xml:space="preserve"> crucia</w:t>
-      </w:r>
-      <w:r>
-        <w:t>l communication and social/oral skills which increased confidence, and comf</w:t>
-      </w:r>
-      <w:r>
-        <w:t>ort in large social atmospheres.</w:t>
-      </w:r>
+        <w:numPr>
+          <w:ilvl w:val="0"/>
+          <w:numId w:val="0"/>
+        </w:numPr>
+        <w:ind w:left="216"/>
+      </w:pPr>
     </w:p>
     <w:p>
       <w:pPr>
@@ -3625,7 +3594,7 @@
     <w:rsid w:val="00884BF0"/>
     <w:rsid w:val="00B360B8"/>
     <w:rsid w:val="00C01CCB"/>
-    <w:rsid w:val="00DC58C2"/>
+    <w:rsid w:val="00C0235F"/>
     <w:rsid w:val="00F12089"/>
     <w:rsid w:val="00FE1246"/>
   </w:rsids>
@@ -4629,7 +4598,7 @@
 </file>
 
 <file path=customXml/itemProps3.xml><?xml version="1.0" encoding="utf-8"?>
-<ds:datastoreItem xmlns:ds="http://schemas.openxmlformats.org/officeDocument/2006/customXml" ds:itemID="{344B371C-AD11-4323-8DCE-1DF101C491A4}">
+<ds:datastoreItem xmlns:ds="http://schemas.openxmlformats.org/officeDocument/2006/customXml" ds:itemID="{CADF5D84-DB83-459C-8DD8-35B2F4C15F55}">
   <ds:schemaRefs>
     <ds:schemaRef ds:uri="http://schemas.openxmlformats.org/officeDocument/2006/bibliography"/>
   </ds:schemaRefs>

</xml_diff>